<commit_message>
MaJ docs depuis debut travail chez SMACL
</commit_message>
<xml_diff>
--- a/Java-ExempleCodes.docx
+++ b/Java-ExempleCodes.docx
@@ -60,13 +60,13 @@
       <w:tr>
         <w:tc>
           <w:tcPr>
-            <w:tcW w:w="11307" w:type="dxa"/>
+            <w:tcW w:w="10997" w:type="dxa"/>
           </w:tcPr>
           <w:p/>
         </w:tc>
         <w:tc>
           <w:tcPr>
-            <w:tcW w:w="3260" w:type="dxa"/>
+            <w:tcW w:w="3570" w:type="dxa"/>
           </w:tcPr>
           <w:p/>
         </w:tc>
@@ -74,13 +74,13 @@
       <w:tr>
         <w:tc>
           <w:tcPr>
-            <w:tcW w:w="11307" w:type="dxa"/>
+            <w:tcW w:w="10997" w:type="dxa"/>
           </w:tcPr>
           <w:p/>
         </w:tc>
         <w:tc>
           <w:tcPr>
-            <w:tcW w:w="3260" w:type="dxa"/>
+            <w:tcW w:w="3570" w:type="dxa"/>
           </w:tcPr>
           <w:p/>
         </w:tc>
@@ -88,7 +88,7 @@
       <w:tr>
         <w:tc>
           <w:tcPr>
-            <w:tcW w:w="11307" w:type="dxa"/>
+            <w:tcW w:w="10997" w:type="dxa"/>
           </w:tcPr>
           <w:p>
             <w:pPr>
@@ -98,7 +98,7 @@
         </w:tc>
         <w:tc>
           <w:tcPr>
-            <w:tcW w:w="3260" w:type="dxa"/>
+            <w:tcW w:w="3570" w:type="dxa"/>
           </w:tcPr>
           <w:p>
             <w:pPr>
@@ -110,7 +110,7 @@
       <w:tr>
         <w:tc>
           <w:tcPr>
-            <w:tcW w:w="11307" w:type="dxa"/>
+            <w:tcW w:w="10997" w:type="dxa"/>
           </w:tcPr>
           <w:p>
             <w:pPr>
@@ -131,7 +131,7 @@
         </w:tc>
         <w:tc>
           <w:tcPr>
-            <w:tcW w:w="3260" w:type="dxa"/>
+            <w:tcW w:w="3570" w:type="dxa"/>
           </w:tcPr>
           <w:p>
             <w:pPr>
@@ -146,7 +146,7 @@
       <w:tr>
         <w:tc>
           <w:tcPr>
-            <w:tcW w:w="11307" w:type="dxa"/>
+            <w:tcW w:w="10997" w:type="dxa"/>
           </w:tcPr>
           <w:p>
             <w:pPr>
@@ -318,7 +318,7 @@
         </w:tc>
         <w:tc>
           <w:tcPr>
-            <w:tcW w:w="3260" w:type="dxa"/>
+            <w:tcW w:w="3570" w:type="dxa"/>
           </w:tcPr>
           <w:p>
             <w:pPr>
@@ -330,7 +330,7 @@
       <w:tr>
         <w:tc>
           <w:tcPr>
-            <w:tcW w:w="11307" w:type="dxa"/>
+            <w:tcW w:w="10997" w:type="dxa"/>
           </w:tcPr>
           <w:p>
             <w:pPr>
@@ -340,7 +340,7 @@
         </w:tc>
         <w:tc>
           <w:tcPr>
-            <w:tcW w:w="3260" w:type="dxa"/>
+            <w:tcW w:w="3570" w:type="dxa"/>
           </w:tcPr>
           <w:p>
             <w:pPr>
@@ -352,7 +352,7 @@
       <w:tr>
         <w:tc>
           <w:tcPr>
-            <w:tcW w:w="11307" w:type="dxa"/>
+            <w:tcW w:w="10997" w:type="dxa"/>
           </w:tcPr>
           <w:p>
             <w:pPr>
@@ -373,7 +373,7 @@
         </w:tc>
         <w:tc>
           <w:tcPr>
-            <w:tcW w:w="3260" w:type="dxa"/>
+            <w:tcW w:w="3570" w:type="dxa"/>
           </w:tcPr>
           <w:p>
             <w:pPr>
@@ -388,7 +388,7 @@
       <w:tr>
         <w:tc>
           <w:tcPr>
-            <w:tcW w:w="11307" w:type="dxa"/>
+            <w:tcW w:w="10997" w:type="dxa"/>
           </w:tcPr>
           <w:p>
             <w:pPr>
@@ -1356,7 +1356,7 @@
         </w:tc>
         <w:tc>
           <w:tcPr>
-            <w:tcW w:w="3260" w:type="dxa"/>
+            <w:tcW w:w="3570" w:type="dxa"/>
           </w:tcPr>
           <w:p/>
         </w:tc>
@@ -1364,13 +1364,13 @@
       <w:tr>
         <w:tc>
           <w:tcPr>
-            <w:tcW w:w="11307" w:type="dxa"/>
+            <w:tcW w:w="10997" w:type="dxa"/>
           </w:tcPr>
           <w:p/>
         </w:tc>
         <w:tc>
           <w:tcPr>
-            <w:tcW w:w="3260" w:type="dxa"/>
+            <w:tcW w:w="3570" w:type="dxa"/>
           </w:tcPr>
           <w:p/>
         </w:tc>
@@ -1378,7 +1378,7 @@
       <w:tr>
         <w:tc>
           <w:tcPr>
-            <w:tcW w:w="11307" w:type="dxa"/>
+            <w:tcW w:w="10997" w:type="dxa"/>
           </w:tcPr>
           <w:p>
             <w:pPr>
@@ -1401,7 +1401,7 @@
         </w:tc>
         <w:tc>
           <w:tcPr>
-            <w:tcW w:w="3260" w:type="dxa"/>
+            <w:tcW w:w="3570" w:type="dxa"/>
           </w:tcPr>
           <w:p>
             <w:pPr>
@@ -1416,7 +1416,7 @@
       <w:tr>
         <w:tc>
           <w:tcPr>
-            <w:tcW w:w="11307" w:type="dxa"/>
+            <w:tcW w:w="10997" w:type="dxa"/>
           </w:tcPr>
           <w:p>
             <w:pPr>
@@ -2536,7 +2536,7 @@
         </w:tc>
         <w:tc>
           <w:tcPr>
-            <w:tcW w:w="3260" w:type="dxa"/>
+            <w:tcW w:w="3570" w:type="dxa"/>
           </w:tcPr>
           <w:p/>
         </w:tc>
@@ -2544,13 +2544,13 @@
       <w:tr>
         <w:tc>
           <w:tcPr>
-            <w:tcW w:w="11307" w:type="dxa"/>
+            <w:tcW w:w="10997" w:type="dxa"/>
           </w:tcPr>
           <w:p/>
         </w:tc>
         <w:tc>
           <w:tcPr>
-            <w:tcW w:w="3260" w:type="dxa"/>
+            <w:tcW w:w="3570" w:type="dxa"/>
           </w:tcPr>
           <w:p/>
         </w:tc>
@@ -2558,7 +2558,7 @@
       <w:tr>
         <w:tc>
           <w:tcPr>
-            <w:tcW w:w="11307" w:type="dxa"/>
+            <w:tcW w:w="10997" w:type="dxa"/>
           </w:tcPr>
           <w:p>
             <w:pPr>
@@ -2641,13 +2641,11 @@
               </w:rPr>
               <w:t>)</w:t>
             </w:r>
-            <w:bookmarkStart w:id="0" w:name="_GoBack"/>
-            <w:bookmarkEnd w:id="0"/>
           </w:p>
         </w:tc>
         <w:tc>
           <w:tcPr>
-            <w:tcW w:w="3260" w:type="dxa"/>
+            <w:tcW w:w="3570" w:type="dxa"/>
           </w:tcPr>
           <w:p>
             <w:pPr>
@@ -2659,7 +2657,7 @@
       <w:tr>
         <w:tc>
           <w:tcPr>
-            <w:tcW w:w="11307" w:type="dxa"/>
+            <w:tcW w:w="10997" w:type="dxa"/>
           </w:tcPr>
           <w:p>
             <w:pPr>
@@ -2932,7 +2930,6 @@
               <w:pStyle w:val="E-Code"/>
             </w:pPr>
             <w:r>
-              <w:lastRenderedPageBreak/>
               <w:tab/>
             </w:r>
             <w:r>
@@ -3783,7 +3780,7 @@
         </w:tc>
         <w:tc>
           <w:tcPr>
-            <w:tcW w:w="3260" w:type="dxa"/>
+            <w:tcW w:w="3570" w:type="dxa"/>
           </w:tcPr>
           <w:p/>
           <w:p>
@@ -3881,7 +3878,7 @@
       <w:tr>
         <w:tc>
           <w:tcPr>
-            <w:tcW w:w="11307" w:type="dxa"/>
+            <w:tcW w:w="10997" w:type="dxa"/>
           </w:tcPr>
           <w:p>
             <w:pPr>
@@ -3894,7 +3891,6 @@
               <w:rPr>
                 <w:i/>
               </w:rPr>
-              <w:lastRenderedPageBreak/>
               <w:t xml:space="preserve">ici : méthode </w:t>
             </w:r>
             <w:proofErr w:type="spellStart"/>
@@ -3956,7 +3952,7 @@
         </w:tc>
         <w:tc>
           <w:tcPr>
-            <w:tcW w:w="3260" w:type="dxa"/>
+            <w:tcW w:w="3570" w:type="dxa"/>
           </w:tcPr>
           <w:p/>
         </w:tc>
@@ -3964,7 +3960,7 @@
       <w:tr>
         <w:tc>
           <w:tcPr>
-            <w:tcW w:w="11307" w:type="dxa"/>
+            <w:tcW w:w="10997" w:type="dxa"/>
           </w:tcPr>
           <w:p>
             <w:pPr>
@@ -3972,8 +3968,6 @@
             </w:pPr>
             <w:r>
               <w:tab/>
-            </w:r>
-            <w:r>
               <w:t>//insertion des données reçues par le Drop dans le composant</w:t>
             </w:r>
           </w:p>
@@ -3983,8 +3977,6 @@
             </w:pPr>
             <w:r>
               <w:tab/>
-            </w:r>
-            <w:r>
               <w:t xml:space="preserve">public </w:t>
             </w:r>
             <w:proofErr w:type="spellStart"/>
@@ -4498,7 +4490,6 @@
               <w:pStyle w:val="E-Code"/>
             </w:pPr>
             <w:r>
-              <w:lastRenderedPageBreak/>
               <w:tab/>
             </w:r>
             <w:r>
@@ -4774,7 +4765,7 @@
         </w:tc>
         <w:tc>
           <w:tcPr>
-            <w:tcW w:w="3260" w:type="dxa"/>
+            <w:tcW w:w="3570" w:type="dxa"/>
           </w:tcPr>
           <w:p/>
         </w:tc>
@@ -4782,13 +4773,13 @@
       <w:tr>
         <w:tc>
           <w:tcPr>
-            <w:tcW w:w="11307" w:type="dxa"/>
+            <w:tcW w:w="10997" w:type="dxa"/>
           </w:tcPr>
           <w:p/>
         </w:tc>
         <w:tc>
           <w:tcPr>
-            <w:tcW w:w="3260" w:type="dxa"/>
+            <w:tcW w:w="3570" w:type="dxa"/>
           </w:tcPr>
           <w:p/>
         </w:tc>
@@ -4796,13 +4787,13 @@
       <w:tr>
         <w:tc>
           <w:tcPr>
-            <w:tcW w:w="11307" w:type="dxa"/>
+            <w:tcW w:w="10997" w:type="dxa"/>
           </w:tcPr>
           <w:p/>
         </w:tc>
         <w:tc>
           <w:tcPr>
-            <w:tcW w:w="3260" w:type="dxa"/>
+            <w:tcW w:w="3570" w:type="dxa"/>
           </w:tcPr>
           <w:p/>
         </w:tc>
@@ -4810,7 +4801,7 @@
       <w:tr>
         <w:tc>
           <w:tcPr>
-            <w:tcW w:w="11307" w:type="dxa"/>
+            <w:tcW w:w="10997" w:type="dxa"/>
           </w:tcPr>
           <w:p>
             <w:pPr>
@@ -4831,7 +4822,7 @@
         </w:tc>
         <w:tc>
           <w:tcPr>
-            <w:tcW w:w="3260" w:type="dxa"/>
+            <w:tcW w:w="3570" w:type="dxa"/>
           </w:tcPr>
           <w:p>
             <w:pPr>
@@ -4846,7 +4837,7 @@
       <w:tr>
         <w:tc>
           <w:tcPr>
-            <w:tcW w:w="11307" w:type="dxa"/>
+            <w:tcW w:w="10997" w:type="dxa"/>
           </w:tcPr>
           <w:p>
             <w:r>
@@ -6187,7 +6178,6 @@
           </w:p>
           <w:p>
             <w:r>
-              <w:lastRenderedPageBreak/>
               <w:tab/>
             </w:r>
             <w:r>
@@ -6310,7 +6300,7 @@
         </w:tc>
         <w:tc>
           <w:tcPr>
-            <w:tcW w:w="3260" w:type="dxa"/>
+            <w:tcW w:w="3570" w:type="dxa"/>
           </w:tcPr>
           <w:p/>
         </w:tc>
@@ -6318,13 +6308,13 @@
       <w:tr>
         <w:tc>
           <w:tcPr>
-            <w:tcW w:w="11307" w:type="dxa"/>
+            <w:tcW w:w="10997" w:type="dxa"/>
           </w:tcPr>
           <w:p/>
         </w:tc>
         <w:tc>
           <w:tcPr>
-            <w:tcW w:w="3260" w:type="dxa"/>
+            <w:tcW w:w="3570" w:type="dxa"/>
           </w:tcPr>
           <w:p/>
         </w:tc>
@@ -6332,13 +6322,403 @@
       <w:tr>
         <w:tc>
           <w:tcPr>
-            <w:tcW w:w="11307" w:type="dxa"/>
+            <w:tcW w:w="10997" w:type="dxa"/>
           </w:tcPr>
-          <w:p/>
+          <w:p>
+            <w:pPr>
+              <w:pStyle w:val="A-Important"/>
+            </w:pPr>
+            <w:r>
+              <w:t>Key unique</w:t>
+            </w:r>
+          </w:p>
+          <w:p>
+            <w:pPr>
+              <w:jc w:val="center"/>
+            </w:pPr>
+            <w:r>
+              <w:t>création d'un ID ou d'une clé unique</w:t>
+            </w:r>
+          </w:p>
         </w:tc>
         <w:tc>
           <w:tcPr>
-            <w:tcW w:w="3260" w:type="dxa"/>
+            <w:tcW w:w="3570" w:type="dxa"/>
+          </w:tcPr>
+          <w:p>
+            <w:pPr>
+              <w:pStyle w:val="A-Important"/>
+            </w:pPr>
+            <w:r>
+              <w:t>Classe métier</w:t>
+            </w:r>
+          </w:p>
+        </w:tc>
+      </w:tr>
+      <w:tr>
+        <w:tc>
+          <w:tcPr>
+            <w:tcW w:w="10997" w:type="dxa"/>
+          </w:tcPr>
+          <w:p>
+            <w:r>
+              <w:t xml:space="preserve">import </w:t>
+            </w:r>
+            <w:proofErr w:type="spellStart"/>
+            <w:r>
+              <w:t>java.time.LocalDateTime</w:t>
+            </w:r>
+            <w:proofErr w:type="spellEnd"/>
+            <w:r>
+              <w:t>;</w:t>
+            </w:r>
+          </w:p>
+          <w:p>
+            <w:r>
+              <w:t xml:space="preserve">import </w:t>
+            </w:r>
+            <w:proofErr w:type="spellStart"/>
+            <w:r>
+              <w:t>java.time.format.DateTimeFormatter</w:t>
+            </w:r>
+            <w:proofErr w:type="spellEnd"/>
+            <w:r>
+              <w:t>;</w:t>
+            </w:r>
+          </w:p>
+          <w:p>
+            <w:r>
+              <w:t xml:space="preserve">import </w:t>
+            </w:r>
+            <w:proofErr w:type="spellStart"/>
+            <w:r>
+              <w:t>java.math.BigInteger</w:t>
+            </w:r>
+            <w:proofErr w:type="spellEnd"/>
+            <w:r>
+              <w:t>;</w:t>
+            </w:r>
+          </w:p>
+          <w:p>
+            <w:r>
+              <w:t xml:space="preserve">import </w:t>
+            </w:r>
+            <w:proofErr w:type="spellStart"/>
+            <w:r>
+              <w:t>java.security.SecureRandom</w:t>
+            </w:r>
+            <w:proofErr w:type="spellEnd"/>
+            <w:r>
+              <w:t>;</w:t>
+            </w:r>
+          </w:p>
+          <w:p/>
+          <w:p>
+            <w:proofErr w:type="spellStart"/>
+            <w:r>
+              <w:t>private</w:t>
+            </w:r>
+            <w:proofErr w:type="spellEnd"/>
+            <w:r>
+              <w:t xml:space="preserve"> </w:t>
+            </w:r>
+            <w:proofErr w:type="spellStart"/>
+            <w:r>
+              <w:t>static</w:t>
+            </w:r>
+            <w:proofErr w:type="spellEnd"/>
+            <w:r>
+              <w:t xml:space="preserve"> final </w:t>
+            </w:r>
+            <w:proofErr w:type="spellStart"/>
+            <w:r>
+              <w:t>DateTimeFormatter</w:t>
+            </w:r>
+            <w:proofErr w:type="spellEnd"/>
+            <w:r>
+              <w:t xml:space="preserve"> FORMATTER = </w:t>
+            </w:r>
+            <w:proofErr w:type="spellStart"/>
+            <w:proofErr w:type="gramStart"/>
+            <w:r>
+              <w:t>DateTimeFormatter.ofPattern</w:t>
+            </w:r>
+            <w:proofErr w:type="spellEnd"/>
+            <w:r>
+              <w:t>(</w:t>
+            </w:r>
+            <w:proofErr w:type="gramEnd"/>
+            <w:r>
+              <w:t>"</w:t>
+            </w:r>
+            <w:proofErr w:type="spellStart"/>
+            <w:r>
+              <w:t>yyMMddHHmmssSSS</w:t>
+            </w:r>
+            <w:proofErr w:type="spellEnd"/>
+            <w:r>
+              <w:t>");</w:t>
+            </w:r>
+            <w:bookmarkStart w:id="0" w:name="_GoBack"/>
+            <w:bookmarkEnd w:id="0"/>
+          </w:p>
+          <w:p/>
+          <w:p>
+            <w:r>
+              <w:t xml:space="preserve">public String </w:t>
+            </w:r>
+            <w:proofErr w:type="spellStart"/>
+            <w:proofErr w:type="gramStart"/>
+            <w:r>
+              <w:t>createKey</w:t>
+            </w:r>
+            <w:proofErr w:type="spellEnd"/>
+            <w:r>
+              <w:t>(</w:t>
+            </w:r>
+            <w:proofErr w:type="gramEnd"/>
+            <w:r>
+              <w:t>) {</w:t>
+            </w:r>
+          </w:p>
+          <w:p>
+            <w:r>
+              <w:t xml:space="preserve">   </w:t>
+            </w:r>
+            <w:proofErr w:type="spellStart"/>
+            <w:r>
+              <w:t>LocalDateTime</w:t>
+            </w:r>
+            <w:proofErr w:type="spellEnd"/>
+            <w:r>
+              <w:t xml:space="preserve"> </w:t>
+            </w:r>
+            <w:proofErr w:type="spellStart"/>
+            <w:r>
+              <w:t>dateTime</w:t>
+            </w:r>
+            <w:proofErr w:type="spellEnd"/>
+            <w:r>
+              <w:t xml:space="preserve"> = </w:t>
+            </w:r>
+            <w:proofErr w:type="spellStart"/>
+            <w:proofErr w:type="gramStart"/>
+            <w:r>
+              <w:t>LocalDateTime.now</w:t>
+            </w:r>
+            <w:proofErr w:type="spellEnd"/>
+            <w:r>
+              <w:t>(</w:t>
+            </w:r>
+            <w:proofErr w:type="gramEnd"/>
+            <w:r>
+              <w:t>);</w:t>
+            </w:r>
+          </w:p>
+          <w:p>
+            <w:r>
+              <w:t xml:space="preserve">   </w:t>
+            </w:r>
+            <w:proofErr w:type="spellStart"/>
+            <w:r>
+              <w:t>StringBuilder</w:t>
+            </w:r>
+            <w:proofErr w:type="spellEnd"/>
+            <w:r>
+              <w:t xml:space="preserve"> </w:t>
+            </w:r>
+            <w:proofErr w:type="spellStart"/>
+            <w:r>
+              <w:t>newKey</w:t>
+            </w:r>
+            <w:proofErr w:type="spellEnd"/>
+            <w:r>
+              <w:t xml:space="preserve"> = new </w:t>
+            </w:r>
+            <w:proofErr w:type="spellStart"/>
+            <w:proofErr w:type="gramStart"/>
+            <w:r>
+              <w:t>StringBuilder</w:t>
+            </w:r>
+            <w:proofErr w:type="spellEnd"/>
+            <w:r>
+              <w:t>(</w:t>
+            </w:r>
+            <w:proofErr w:type="gramEnd"/>
+            <w:r>
+              <w:t>);</w:t>
+            </w:r>
+          </w:p>
+          <w:p>
+            <w:r>
+              <w:t xml:space="preserve">   </w:t>
+            </w:r>
+            <w:proofErr w:type="spellStart"/>
+            <w:proofErr w:type="gramStart"/>
+            <w:r>
+              <w:t>newKey.append</w:t>
+            </w:r>
+            <w:proofErr w:type="spellEnd"/>
+            <w:r>
+              <w:t>(</w:t>
+            </w:r>
+            <w:proofErr w:type="spellStart"/>
+            <w:proofErr w:type="gramEnd"/>
+            <w:r>
+              <w:t>dateTime.format</w:t>
+            </w:r>
+            <w:proofErr w:type="spellEnd"/>
+            <w:r>
+              <w:t>(FORMATTER));</w:t>
+            </w:r>
+          </w:p>
+          <w:p>
+            <w:r>
+              <w:t xml:space="preserve">   </w:t>
+            </w:r>
+            <w:proofErr w:type="spellStart"/>
+            <w:proofErr w:type="gramStart"/>
+            <w:r>
+              <w:t>newKey.append</w:t>
+            </w:r>
+            <w:proofErr w:type="spellEnd"/>
+            <w:r>
+              <w:t>(</w:t>
+            </w:r>
+            <w:proofErr w:type="spellStart"/>
+            <w:proofErr w:type="gramEnd"/>
+            <w:r>
+              <w:t>getRandomName</w:t>
+            </w:r>
+            <w:proofErr w:type="spellEnd"/>
+            <w:r>
+              <w:t>());</w:t>
+            </w:r>
+          </w:p>
+          <w:p>
+            <w:r>
+              <w:t xml:space="preserve">   return </w:t>
+            </w:r>
+            <w:proofErr w:type="spellStart"/>
+            <w:proofErr w:type="gramStart"/>
+            <w:r>
+              <w:t>newKey.toString</w:t>
+            </w:r>
+            <w:proofErr w:type="spellEnd"/>
+            <w:r>
+              <w:t>(</w:t>
+            </w:r>
+            <w:proofErr w:type="gramEnd"/>
+            <w:r>
+              <w:t>);</w:t>
+            </w:r>
+          </w:p>
+          <w:p>
+            <w:r>
+              <w:t>}</w:t>
+            </w:r>
+          </w:p>
+          <w:p/>
+          <w:p>
+            <w:proofErr w:type="spellStart"/>
+            <w:r>
+              <w:t>private</w:t>
+            </w:r>
+            <w:proofErr w:type="spellEnd"/>
+            <w:r>
+              <w:t xml:space="preserve"> String </w:t>
+            </w:r>
+            <w:proofErr w:type="spellStart"/>
+            <w:proofErr w:type="gramStart"/>
+            <w:r>
+              <w:t>getRandomName</w:t>
+            </w:r>
+            <w:proofErr w:type="spellEnd"/>
+            <w:r>
+              <w:t>(</w:t>
+            </w:r>
+            <w:proofErr w:type="gramEnd"/>
+            <w:r>
+              <w:t>) {</w:t>
+            </w:r>
+          </w:p>
+          <w:p>
+            <w:r>
+              <w:t xml:space="preserve">   </w:t>
+            </w:r>
+            <w:proofErr w:type="spellStart"/>
+            <w:r>
+              <w:t>SecureRandom</w:t>
+            </w:r>
+            <w:proofErr w:type="spellEnd"/>
+            <w:r>
+              <w:t xml:space="preserve"> </w:t>
+            </w:r>
+            <w:proofErr w:type="spellStart"/>
+            <w:r>
+              <w:t>random</w:t>
+            </w:r>
+            <w:proofErr w:type="spellEnd"/>
+            <w:r>
+              <w:t xml:space="preserve"> = new </w:t>
+            </w:r>
+            <w:proofErr w:type="spellStart"/>
+            <w:proofErr w:type="gramStart"/>
+            <w:r>
+              <w:t>SecureRandom</w:t>
+            </w:r>
+            <w:proofErr w:type="spellEnd"/>
+            <w:r>
+              <w:t>(</w:t>
+            </w:r>
+            <w:proofErr w:type="gramEnd"/>
+            <w:r>
+              <w:t>);</w:t>
+            </w:r>
+          </w:p>
+          <w:p>
+            <w:r>
+              <w:t xml:space="preserve">   return new </w:t>
+            </w:r>
+            <w:proofErr w:type="spellStart"/>
+            <w:proofErr w:type="gramStart"/>
+            <w:r>
+              <w:t>BigInteger</w:t>
+            </w:r>
+            <w:proofErr w:type="spellEnd"/>
+            <w:r>
+              <w:t>(</w:t>
+            </w:r>
+            <w:proofErr w:type="gramEnd"/>
+            <w:r>
+              <w:t xml:space="preserve">60, </w:t>
+            </w:r>
+            <w:proofErr w:type="spellStart"/>
+            <w:r>
+              <w:t>random</w:t>
+            </w:r>
+            <w:proofErr w:type="spellEnd"/>
+            <w:r>
+              <w:t>).</w:t>
+            </w:r>
+            <w:proofErr w:type="spellStart"/>
+            <w:r>
+              <w:t>toString</w:t>
+            </w:r>
+            <w:proofErr w:type="spellEnd"/>
+            <w:r>
+              <w:t>(12);</w:t>
+            </w:r>
+          </w:p>
+          <w:p>
+            <w:r>
+              <w:t>}</w:t>
+            </w:r>
+          </w:p>
+        </w:tc>
+        <w:tc>
+          <w:tcPr>
+            <w:tcW w:w="3570" w:type="dxa"/>
           </w:tcPr>
           <w:p/>
         </w:tc>
@@ -6346,13 +6726,13 @@
       <w:tr>
         <w:tc>
           <w:tcPr>
-            <w:tcW w:w="11307" w:type="dxa"/>
+            <w:tcW w:w="10997" w:type="dxa"/>
           </w:tcPr>
           <w:p/>
         </w:tc>
         <w:tc>
           <w:tcPr>
-            <w:tcW w:w="3260" w:type="dxa"/>
+            <w:tcW w:w="3570" w:type="dxa"/>
           </w:tcPr>
           <w:p/>
         </w:tc>
@@ -6360,13 +6740,13 @@
       <w:tr>
         <w:tc>
           <w:tcPr>
-            <w:tcW w:w="11307" w:type="dxa"/>
+            <w:tcW w:w="10997" w:type="dxa"/>
           </w:tcPr>
           <w:p/>
         </w:tc>
         <w:tc>
           <w:tcPr>
-            <w:tcW w:w="3260" w:type="dxa"/>
+            <w:tcW w:w="3570" w:type="dxa"/>
           </w:tcPr>
           <w:p/>
         </w:tc>
@@ -6374,27 +6754,13 @@
       <w:tr>
         <w:tc>
           <w:tcPr>
-            <w:tcW w:w="11307" w:type="dxa"/>
+            <w:tcW w:w="10997" w:type="dxa"/>
           </w:tcPr>
           <w:p/>
         </w:tc>
         <w:tc>
           <w:tcPr>
-            <w:tcW w:w="3260" w:type="dxa"/>
-          </w:tcPr>
-          <w:p/>
-        </w:tc>
-      </w:tr>
-      <w:tr>
-        <w:tc>
-          <w:tcPr>
-            <w:tcW w:w="11307" w:type="dxa"/>
-          </w:tcPr>
-          <w:p/>
-        </w:tc>
-        <w:tc>
-          <w:tcPr>
-            <w:tcW w:w="3260" w:type="dxa"/>
+            <w:tcW w:w="3570" w:type="dxa"/>
           </w:tcPr>
           <w:p/>
         </w:tc>
@@ -8245,7 +8611,7 @@
 </file>
 
 <file path=customXml/itemProps1.xml><?xml version="1.0" encoding="utf-8"?>
-<ds:datastoreItem xmlns:ds="http://schemas.openxmlformats.org/officeDocument/2006/customXml" ds:itemID="{4C52EBBF-A0CC-4164-92D1-559501E3B0F3}">
+<ds:datastoreItem xmlns:ds="http://schemas.openxmlformats.org/officeDocument/2006/customXml" ds:itemID="{AEFC30EC-15B6-4561-80A1-FCF105EA33E7}">
   <ds:schemaRefs>
     <ds:schemaRef ds:uri="http://schemas.openxmlformats.org/officeDocument/2006/bibliography"/>
   </ds:schemaRefs>

</xml_diff>